<commit_message>
Update Dokumentation + SprintReview
</commit_message>
<xml_diff>
--- a/Dokumentation/25012023_TableCastDokumentatio.docx
+++ b/Dokumentation/25012023_TableCastDokumentatio.docx
@@ -1378,6 +1378,14 @@
               </w:rPr>
               <w:t>Projektdurchführung</w:t>
             </w:r>
+            <w:r>
+              <w:rPr>
+                <w:rFonts w:ascii="Arial" w:hAnsi="Arial" w:cs="Arial"/>
+                <w:sz w:val="20"/>
+                <w:lang w:val="de-DE"/>
+              </w:rPr>
+              <w:t xml:space="preserve"> – Sprintplanung</w:t>
+            </w:r>
           </w:p>
         </w:tc>
         <w:tc>
@@ -1409,6 +1417,151 @@
                 <w:lang w:val="de-DE"/>
               </w:rPr>
               <w:t>zu Sprint 1</w:t>
+            </w:r>
+          </w:p>
+        </w:tc>
+        <w:tc>
+          <w:tcPr>
+            <w:tcW w:w="2215" w:type="dxa"/>
+            <w:vAlign w:val="center"/>
+          </w:tcPr>
+          <w:p>
+            <w:pPr>
+              <w:jc w:val="center"/>
+              <w:rPr>
+                <w:rFonts w:ascii="Arial" w:hAnsi="Arial" w:cs="Arial"/>
+                <w:sz w:val="20"/>
+                <w:lang w:val="de-DE"/>
+              </w:rPr>
+            </w:pPr>
+            <w:r>
+              <w:rPr>
+                <w:rFonts w:ascii="Arial" w:hAnsi="Arial" w:cs="Arial"/>
+                <w:sz w:val="20"/>
+                <w:lang w:val="de-DE"/>
+              </w:rPr>
+              <w:t>Sarah Hagenhofer</w:t>
+            </w:r>
+          </w:p>
+        </w:tc>
+      </w:tr>
+      <w:tr>
+        <w:trPr>
+          <w:jc w:val="center"/>
+        </w:trPr>
+        <w:tc>
+          <w:tcPr>
+            <w:tcW w:w="704" w:type="dxa"/>
+            <w:vAlign w:val="center"/>
+          </w:tcPr>
+          <w:p>
+            <w:pPr>
+              <w:jc w:val="center"/>
+              <w:rPr>
+                <w:rFonts w:ascii="Arial" w:hAnsi="Arial" w:cs="Arial"/>
+                <w:sz w:val="20"/>
+                <w:lang w:val="de-DE"/>
+              </w:rPr>
+            </w:pPr>
+            <w:r>
+              <w:rPr>
+                <w:rFonts w:ascii="Arial" w:hAnsi="Arial" w:cs="Arial"/>
+                <w:sz w:val="20"/>
+                <w:lang w:val="de-DE"/>
+              </w:rPr>
+              <w:t>4</w:t>
+            </w:r>
+          </w:p>
+        </w:tc>
+        <w:tc>
+          <w:tcPr>
+            <w:tcW w:w="1276" w:type="dxa"/>
+            <w:vAlign w:val="center"/>
+          </w:tcPr>
+          <w:p>
+            <w:pPr>
+              <w:jc w:val="center"/>
+              <w:rPr>
+                <w:rFonts w:ascii="Arial" w:hAnsi="Arial" w:cs="Arial"/>
+                <w:sz w:val="20"/>
+              </w:rPr>
+            </w:pPr>
+            <w:r>
+              <w:rPr>
+                <w:rFonts w:ascii="Arial" w:hAnsi="Arial" w:cs="Arial"/>
+                <w:sz w:val="20"/>
+              </w:rPr>
+              <w:t>08.02.2023</w:t>
+            </w:r>
+          </w:p>
+        </w:tc>
+        <w:tc>
+          <w:tcPr>
+            <w:tcW w:w="992" w:type="dxa"/>
+            <w:vAlign w:val="center"/>
+          </w:tcPr>
+          <w:p>
+            <w:pPr>
+              <w:jc w:val="center"/>
+              <w:rPr>
+                <w:rFonts w:ascii="Arial" w:hAnsi="Arial" w:cs="Arial"/>
+                <w:sz w:val="20"/>
+              </w:rPr>
+            </w:pPr>
+            <w:r>
+              <w:rPr>
+                <w:rFonts w:ascii="Arial" w:hAnsi="Arial" w:cs="Arial"/>
+                <w:sz w:val="20"/>
+              </w:rPr>
+              <w:t>1.0</w:t>
+            </w:r>
+          </w:p>
+        </w:tc>
+        <w:tc>
+          <w:tcPr>
+            <w:tcW w:w="1843" w:type="dxa"/>
+            <w:vAlign w:val="center"/>
+          </w:tcPr>
+          <w:p>
+            <w:pPr>
+              <w:jc w:val="center"/>
+              <w:rPr>
+                <w:rFonts w:ascii="Arial" w:hAnsi="Arial" w:cs="Arial"/>
+                <w:sz w:val="20"/>
+                <w:lang w:val="de-DE"/>
+              </w:rPr>
+            </w:pPr>
+            <w:r>
+              <w:rPr>
+                <w:rFonts w:ascii="Arial" w:hAnsi="Arial" w:cs="Arial"/>
+                <w:sz w:val="20"/>
+                <w:lang w:val="de-DE"/>
+              </w:rPr>
+              <w:t>Projektdurchführung – Sprint Demo</w:t>
+            </w:r>
+          </w:p>
+        </w:tc>
+        <w:tc>
+          <w:tcPr>
+            <w:tcW w:w="1699" w:type="dxa"/>
+            <w:vAlign w:val="center"/>
+          </w:tcPr>
+          <w:p>
+            <w:pPr>
+              <w:jc w:val="center"/>
+              <w:rPr>
+                <w:rFonts w:ascii="Arial" w:hAnsi="Arial" w:cs="Arial"/>
+                <w:sz w:val="20"/>
+                <w:lang w:val="de-DE"/>
+              </w:rPr>
+            </w:pPr>
+            <w:r>
+              <w:rPr>
+                <w:rFonts w:ascii="Arial" w:hAnsi="Arial" w:cs="Arial"/>
+                <w:sz w:val="20"/>
+                <w:lang w:val="de-DE"/>
+              </w:rPr>
+              <w:t>Ersteintragung</w:t>
             </w:r>
           </w:p>
         </w:tc>
@@ -5100,40 +5253,221 @@
     <w:p>
       <w:pPr>
         <w:rPr>
-          <w:color w:val="D9D9D9" w:themeColor="background1" w:themeShade="D9"/>
-          <w:lang w:val="de-DE"/>
-        </w:rPr>
-      </w:pPr>
+          <w:u w:val="single"/>
+          <w:lang w:val="de-DE"/>
+        </w:rPr>
+      </w:pPr>
+      <w:r>
+        <w:rPr>
+          <w:u w:val="single"/>
+          <w:lang w:val="de-DE"/>
+        </w:rPr>
+        <w:t>Erledigt wurden:</w:t>
+      </w:r>
+    </w:p>
+    <w:p>
+      <w:pPr>
+        <w:pStyle w:val="Listenabsatz"/>
+        <w:numPr>
+          <w:ilvl w:val="0"/>
+          <w:numId w:val="4"/>
+        </w:numPr>
+        <w:rPr>
+          <w:lang w:val="de-DE"/>
+        </w:rPr>
+      </w:pPr>
+      <w:r>
+        <w:rPr>
+          <w:lang w:val="de-DE"/>
+        </w:rPr>
+        <w:t>Teller drehen – Steuerung durch Benutzer</w:t>
+      </w:r>
+    </w:p>
+    <w:p>
+      <w:pPr>
+        <w:pStyle w:val="Listenabsatz"/>
+        <w:numPr>
+          <w:ilvl w:val="0"/>
+          <w:numId w:val="4"/>
+        </w:numPr>
+        <w:rPr>
+          <w:lang w:val="de-DE"/>
+        </w:rPr>
+      </w:pPr>
+      <w:r>
+        <w:rPr>
+          <w:lang w:val="de-DE"/>
+        </w:rPr>
+        <w:t>Displaytext – Steuerung durch Benutzer</w:t>
+      </w:r>
+    </w:p>
+    <w:p>
+      <w:pPr>
+        <w:pStyle w:val="Listenabsatz"/>
+        <w:numPr>
+          <w:ilvl w:val="0"/>
+          <w:numId w:val="4"/>
+        </w:numPr>
+        <w:rPr>
+          <w:lang w:val="de-DE"/>
+        </w:rPr>
+      </w:pPr>
+      <w:r>
+        <w:rPr>
+          <w:lang w:val="de-DE"/>
+        </w:rPr>
+        <w:t>LED-Helligkeit – Steuerung durch Benutzer</w:t>
+      </w:r>
+    </w:p>
+    <w:p>
+      <w:pPr>
+        <w:pStyle w:val="Listenabsatz"/>
+        <w:numPr>
+          <w:ilvl w:val="0"/>
+          <w:numId w:val="4"/>
+        </w:numPr>
+        <w:rPr>
+          <w:lang w:val="de-DE"/>
+        </w:rPr>
+      </w:pPr>
+      <w:r>
+        <w:rPr>
+          <w:lang w:val="de-DE"/>
+        </w:rPr>
+        <w:t>Nachträgliche Änderungen an der Software – Zugang für den Administrator</w:t>
+      </w:r>
+      <w:r>
+        <w:rPr>
+          <w:lang w:val="de-DE"/>
+        </w:rPr>
+        <w:br/>
+      </w:r>
+    </w:p>
+    <w:p>
+      <w:pPr>
+        <w:rPr>
+          <w:lang w:val="de-DE"/>
+        </w:rPr>
+      </w:pPr>
+      <w:r>
+        <w:rPr>
+          <w:lang w:val="de-DE"/>
+        </w:rPr>
+        <w:t>Anzahl erledigte Story Points: 6</w:t>
+      </w:r>
+    </w:p>
+    <w:p>
+      <w:pPr>
+        <w:rPr>
+          <w:lang w:val="de-DE"/>
+        </w:rPr>
+      </w:pPr>
+    </w:p>
+    <w:p>
+      <w:pPr>
+        <w:rPr>
+          <w:lang w:val="de-DE"/>
+        </w:rPr>
+      </w:pPr>
+    </w:p>
+    <w:p>
+      <w:pPr>
+        <w:rPr>
+          <w:u w:val="single"/>
+          <w:lang w:val="de-DE"/>
+        </w:rPr>
+      </w:pPr>
+      <w:r>
+        <w:rPr>
+          <w:u w:val="single"/>
+          <w:lang w:val="de-DE"/>
+        </w:rPr>
+        <w:t>Nicht erledigt wurden:</w:t>
+      </w:r>
+    </w:p>
+    <w:p>
+      <w:pPr>
+        <w:pStyle w:val="Listenabsatz"/>
+        <w:numPr>
+          <w:ilvl w:val="0"/>
+          <w:numId w:val="4"/>
+        </w:numPr>
+        <w:rPr>
+          <w:lang w:val="de-DE"/>
+        </w:rPr>
+      </w:pPr>
+      <w:r>
+        <w:rPr>
+          <w:lang w:val="de-DE"/>
+        </w:rPr>
+        <w:t>Hotspot</w:t>
+      </w:r>
+    </w:p>
+    <w:p>
+      <w:pPr>
+        <w:rPr>
+          <w:lang w:val="de-DE"/>
+        </w:rPr>
+      </w:pPr>
+      <w:r>
+        <w:rPr>
+          <w:lang w:val="de-DE"/>
+        </w:rPr>
+        <w:br/>
+        <w:t>Anzahl nicht erledigte Story Points: 21</w:t>
+      </w:r>
+      <w:r>
+        <w:rPr>
+          <w:lang w:val="de-DE"/>
+        </w:rPr>
+        <w:br/>
+      </w:r>
+    </w:p>
+    <w:p>
+      <w:pPr>
+        <w:rPr>
+          <w:lang w:val="de-DE"/>
+        </w:rPr>
+      </w:pPr>
+      <w:r>
+        <w:rPr>
+          <w:u w:val="single"/>
+          <w:lang w:val="de-DE"/>
+        </w:rPr>
+        <w:t>Grund der Nichterledigung</w:t>
+      </w:r>
+      <w:r>
+        <w:rPr>
+          <w:lang w:val="de-DE"/>
+        </w:rPr>
+        <w:t>:</w:t>
+      </w:r>
+      <w:r>
+        <w:rPr>
+          <w:lang w:val="de-DE"/>
+        </w:rPr>
+        <w:br/>
+        <w:t xml:space="preserve">Es wäre ein Gerät benötigt worden, das noch nicht zur Verfügung gestellt wurde. </w:t>
+      </w:r>
       <w:proofErr w:type="gramStart"/>
       <w:r>
         <w:rPr>
-          <w:color w:val="D9D9D9" w:themeColor="background1" w:themeShade="D9"/>
-          <w:lang w:val="de-DE"/>
-        </w:rPr>
-        <w:t>Kurze Beschreibung</w:t>
+          <w:lang w:val="de-DE"/>
+        </w:rPr>
+        <w:t>Ab kommende</w:t>
+      </w:r>
+      <w:r>
+        <w:rPr>
+          <w:lang w:val="de-DE"/>
+        </w:rPr>
+        <w:t>m</w:t>
       </w:r>
       <w:proofErr w:type="gramEnd"/>
       <w:r>
         <w:rPr>
-          <w:color w:val="D9D9D9" w:themeColor="background1" w:themeShade="D9"/>
-          <w:lang w:val="de-DE"/>
-        </w:rPr>
-        <w:t xml:space="preserve"> welche User Stories umgesetzt worden sind und welche Funktionen erfolgreich präsentiert worden sind.</w:t>
-      </w:r>
-    </w:p>
-    <w:p>
-      <w:pPr>
-        <w:rPr>
-          <w:color w:val="D9D9D9" w:themeColor="background1" w:themeShade="D9"/>
-          <w:lang w:val="de-DE"/>
-        </w:rPr>
-      </w:pPr>
-      <w:r>
-        <w:rPr>
-          <w:color w:val="D9D9D9" w:themeColor="background1" w:themeShade="D9"/>
-          <w:lang w:val="de-DE"/>
-        </w:rPr>
-        <w:t>Auflistung welche Punkte nicht umgesetzt werden konnten und warum.</w:t>
+          <w:lang w:val="de-DE"/>
+        </w:rPr>
+        <w:t xml:space="preserve"> Sprint ist dieses voraussichtlich benutzbar.</w:t>
       </w:r>
     </w:p>
     <w:p>
@@ -6117,6 +6451,345 @@
     </w:lvl>
   </w:abstractNum>
   <w:abstractNum w:abstractNumId="1" w15:restartNumberingAfterBreak="0">
+    <w:nsid w:val="089F75B9"/>
+    <w:multiLevelType w:val="hybridMultilevel"/>
+    <w:tmpl w:val="D31C82C0"/>
+    <w:lvl w:ilvl="0" w:tplc="463AADEC">
+      <w:start w:val="1"/>
+      <w:numFmt w:val="bullet"/>
+      <w:lvlText w:val="-"/>
+      <w:lvlJc w:val="left"/>
+      <w:pPr>
+        <w:ind w:left="720" w:hanging="360"/>
+      </w:pPr>
+      <w:rPr>
+        <w:rFonts w:ascii="Calibri" w:eastAsiaTheme="minorHAnsi" w:hAnsi="Calibri" w:cs="Calibri" w:hint="default"/>
+      </w:rPr>
+    </w:lvl>
+    <w:lvl w:ilvl="1" w:tplc="0C070003" w:tentative="1">
+      <w:start w:val="1"/>
+      <w:numFmt w:val="bullet"/>
+      <w:lvlText w:val="o"/>
+      <w:lvlJc w:val="left"/>
+      <w:pPr>
+        <w:ind w:left="1440" w:hanging="360"/>
+      </w:pPr>
+      <w:rPr>
+        <w:rFonts w:ascii="Courier New" w:hAnsi="Courier New" w:cs="Courier New" w:hint="default"/>
+      </w:rPr>
+    </w:lvl>
+    <w:lvl w:ilvl="2" w:tplc="0C070005" w:tentative="1">
+      <w:start w:val="1"/>
+      <w:numFmt w:val="bullet"/>
+      <w:lvlText w:val=""/>
+      <w:lvlJc w:val="left"/>
+      <w:pPr>
+        <w:ind w:left="2160" w:hanging="360"/>
+      </w:pPr>
+      <w:rPr>
+        <w:rFonts w:ascii="Wingdings" w:hAnsi="Wingdings" w:hint="default"/>
+      </w:rPr>
+    </w:lvl>
+    <w:lvl w:ilvl="3" w:tplc="0C070001" w:tentative="1">
+      <w:start w:val="1"/>
+      <w:numFmt w:val="bullet"/>
+      <w:lvlText w:val=""/>
+      <w:lvlJc w:val="left"/>
+      <w:pPr>
+        <w:ind w:left="2880" w:hanging="360"/>
+      </w:pPr>
+      <w:rPr>
+        <w:rFonts w:ascii="Symbol" w:hAnsi="Symbol" w:hint="default"/>
+      </w:rPr>
+    </w:lvl>
+    <w:lvl w:ilvl="4" w:tplc="0C070003" w:tentative="1">
+      <w:start w:val="1"/>
+      <w:numFmt w:val="bullet"/>
+      <w:lvlText w:val="o"/>
+      <w:lvlJc w:val="left"/>
+      <w:pPr>
+        <w:ind w:left="3600" w:hanging="360"/>
+      </w:pPr>
+      <w:rPr>
+        <w:rFonts w:ascii="Courier New" w:hAnsi="Courier New" w:cs="Courier New" w:hint="default"/>
+      </w:rPr>
+    </w:lvl>
+    <w:lvl w:ilvl="5" w:tplc="0C070005" w:tentative="1">
+      <w:start w:val="1"/>
+      <w:numFmt w:val="bullet"/>
+      <w:lvlText w:val=""/>
+      <w:lvlJc w:val="left"/>
+      <w:pPr>
+        <w:ind w:left="4320" w:hanging="360"/>
+      </w:pPr>
+      <w:rPr>
+        <w:rFonts w:ascii="Wingdings" w:hAnsi="Wingdings" w:hint="default"/>
+      </w:rPr>
+    </w:lvl>
+    <w:lvl w:ilvl="6" w:tplc="0C070001" w:tentative="1">
+      <w:start w:val="1"/>
+      <w:numFmt w:val="bullet"/>
+      <w:lvlText w:val=""/>
+      <w:lvlJc w:val="left"/>
+      <w:pPr>
+        <w:ind w:left="5040" w:hanging="360"/>
+      </w:pPr>
+      <w:rPr>
+        <w:rFonts w:ascii="Symbol" w:hAnsi="Symbol" w:hint="default"/>
+      </w:rPr>
+    </w:lvl>
+    <w:lvl w:ilvl="7" w:tplc="0C070003" w:tentative="1">
+      <w:start w:val="1"/>
+      <w:numFmt w:val="bullet"/>
+      <w:lvlText w:val="o"/>
+      <w:lvlJc w:val="left"/>
+      <w:pPr>
+        <w:ind w:left="5760" w:hanging="360"/>
+      </w:pPr>
+      <w:rPr>
+        <w:rFonts w:ascii="Courier New" w:hAnsi="Courier New" w:cs="Courier New" w:hint="default"/>
+      </w:rPr>
+    </w:lvl>
+    <w:lvl w:ilvl="8" w:tplc="0C070005" w:tentative="1">
+      <w:start w:val="1"/>
+      <w:numFmt w:val="bullet"/>
+      <w:lvlText w:val=""/>
+      <w:lvlJc w:val="left"/>
+      <w:pPr>
+        <w:ind w:left="6480" w:hanging="360"/>
+      </w:pPr>
+      <w:rPr>
+        <w:rFonts w:ascii="Wingdings" w:hAnsi="Wingdings" w:hint="default"/>
+      </w:rPr>
+    </w:lvl>
+  </w:abstractNum>
+  <w:abstractNum w:abstractNumId="2" w15:restartNumberingAfterBreak="0">
+    <w:nsid w:val="0B1C5509"/>
+    <w:multiLevelType w:val="hybridMultilevel"/>
+    <w:tmpl w:val="AD483674"/>
+    <w:lvl w:ilvl="0" w:tplc="FC981276">
+      <w:start w:val="1"/>
+      <w:numFmt w:val="bullet"/>
+      <w:lvlText w:val="-"/>
+      <w:lvlJc w:val="left"/>
+      <w:pPr>
+        <w:ind w:left="720" w:hanging="360"/>
+      </w:pPr>
+      <w:rPr>
+        <w:rFonts w:ascii="Calibri" w:eastAsiaTheme="minorHAnsi" w:hAnsi="Calibri" w:cs="Calibri" w:hint="default"/>
+      </w:rPr>
+    </w:lvl>
+    <w:lvl w:ilvl="1" w:tplc="0C070003" w:tentative="1">
+      <w:start w:val="1"/>
+      <w:numFmt w:val="bullet"/>
+      <w:lvlText w:val="o"/>
+      <w:lvlJc w:val="left"/>
+      <w:pPr>
+        <w:ind w:left="1440" w:hanging="360"/>
+      </w:pPr>
+      <w:rPr>
+        <w:rFonts w:ascii="Courier New" w:hAnsi="Courier New" w:cs="Courier New" w:hint="default"/>
+      </w:rPr>
+    </w:lvl>
+    <w:lvl w:ilvl="2" w:tplc="0C070005" w:tentative="1">
+      <w:start w:val="1"/>
+      <w:numFmt w:val="bullet"/>
+      <w:lvlText w:val=""/>
+      <w:lvlJc w:val="left"/>
+      <w:pPr>
+        <w:ind w:left="2160" w:hanging="360"/>
+      </w:pPr>
+      <w:rPr>
+        <w:rFonts w:ascii="Wingdings" w:hAnsi="Wingdings" w:hint="default"/>
+      </w:rPr>
+    </w:lvl>
+    <w:lvl w:ilvl="3" w:tplc="0C070001" w:tentative="1">
+      <w:start w:val="1"/>
+      <w:numFmt w:val="bullet"/>
+      <w:lvlText w:val=""/>
+      <w:lvlJc w:val="left"/>
+      <w:pPr>
+        <w:ind w:left="2880" w:hanging="360"/>
+      </w:pPr>
+      <w:rPr>
+        <w:rFonts w:ascii="Symbol" w:hAnsi="Symbol" w:hint="default"/>
+      </w:rPr>
+    </w:lvl>
+    <w:lvl w:ilvl="4" w:tplc="0C070003" w:tentative="1">
+      <w:start w:val="1"/>
+      <w:numFmt w:val="bullet"/>
+      <w:lvlText w:val="o"/>
+      <w:lvlJc w:val="left"/>
+      <w:pPr>
+        <w:ind w:left="3600" w:hanging="360"/>
+      </w:pPr>
+      <w:rPr>
+        <w:rFonts w:ascii="Courier New" w:hAnsi="Courier New" w:cs="Courier New" w:hint="default"/>
+      </w:rPr>
+    </w:lvl>
+    <w:lvl w:ilvl="5" w:tplc="0C070005" w:tentative="1">
+      <w:start w:val="1"/>
+      <w:numFmt w:val="bullet"/>
+      <w:lvlText w:val=""/>
+      <w:lvlJc w:val="left"/>
+      <w:pPr>
+        <w:ind w:left="4320" w:hanging="360"/>
+      </w:pPr>
+      <w:rPr>
+        <w:rFonts w:ascii="Wingdings" w:hAnsi="Wingdings" w:hint="default"/>
+      </w:rPr>
+    </w:lvl>
+    <w:lvl w:ilvl="6" w:tplc="0C070001" w:tentative="1">
+      <w:start w:val="1"/>
+      <w:numFmt w:val="bullet"/>
+      <w:lvlText w:val=""/>
+      <w:lvlJc w:val="left"/>
+      <w:pPr>
+        <w:ind w:left="5040" w:hanging="360"/>
+      </w:pPr>
+      <w:rPr>
+        <w:rFonts w:ascii="Symbol" w:hAnsi="Symbol" w:hint="default"/>
+      </w:rPr>
+    </w:lvl>
+    <w:lvl w:ilvl="7" w:tplc="0C070003" w:tentative="1">
+      <w:start w:val="1"/>
+      <w:numFmt w:val="bullet"/>
+      <w:lvlText w:val="o"/>
+      <w:lvlJc w:val="left"/>
+      <w:pPr>
+        <w:ind w:left="5760" w:hanging="360"/>
+      </w:pPr>
+      <w:rPr>
+        <w:rFonts w:ascii="Courier New" w:hAnsi="Courier New" w:cs="Courier New" w:hint="default"/>
+      </w:rPr>
+    </w:lvl>
+    <w:lvl w:ilvl="8" w:tplc="0C070005" w:tentative="1">
+      <w:start w:val="1"/>
+      <w:numFmt w:val="bullet"/>
+      <w:lvlText w:val=""/>
+      <w:lvlJc w:val="left"/>
+      <w:pPr>
+        <w:ind w:left="6480" w:hanging="360"/>
+      </w:pPr>
+      <w:rPr>
+        <w:rFonts w:ascii="Wingdings" w:hAnsi="Wingdings" w:hint="default"/>
+      </w:rPr>
+    </w:lvl>
+  </w:abstractNum>
+  <w:abstractNum w:abstractNumId="3" w15:restartNumberingAfterBreak="0">
+    <w:nsid w:val="13C35581"/>
+    <w:multiLevelType w:val="hybridMultilevel"/>
+    <w:tmpl w:val="B6B02126"/>
+    <w:lvl w:ilvl="0" w:tplc="592A32F2">
+      <w:start w:val="1"/>
+      <w:numFmt w:val="bullet"/>
+      <w:lvlText w:val=""/>
+      <w:lvlJc w:val="left"/>
+      <w:pPr>
+        <w:ind w:left="1080" w:hanging="360"/>
+      </w:pPr>
+      <w:rPr>
+        <w:rFonts w:ascii="Wingdings" w:eastAsiaTheme="minorHAnsi" w:hAnsi="Wingdings" w:cstheme="minorBidi" w:hint="default"/>
+      </w:rPr>
+    </w:lvl>
+    <w:lvl w:ilvl="1" w:tplc="0C070003" w:tentative="1">
+      <w:start w:val="1"/>
+      <w:numFmt w:val="bullet"/>
+      <w:lvlText w:val="o"/>
+      <w:lvlJc w:val="left"/>
+      <w:pPr>
+        <w:ind w:left="1800" w:hanging="360"/>
+      </w:pPr>
+      <w:rPr>
+        <w:rFonts w:ascii="Courier New" w:hAnsi="Courier New" w:cs="Courier New" w:hint="default"/>
+      </w:rPr>
+    </w:lvl>
+    <w:lvl w:ilvl="2" w:tplc="0C070005" w:tentative="1">
+      <w:start w:val="1"/>
+      <w:numFmt w:val="bullet"/>
+      <w:lvlText w:val=""/>
+      <w:lvlJc w:val="left"/>
+      <w:pPr>
+        <w:ind w:left="2520" w:hanging="360"/>
+      </w:pPr>
+      <w:rPr>
+        <w:rFonts w:ascii="Wingdings" w:hAnsi="Wingdings" w:hint="default"/>
+      </w:rPr>
+    </w:lvl>
+    <w:lvl w:ilvl="3" w:tplc="0C070001" w:tentative="1">
+      <w:start w:val="1"/>
+      <w:numFmt w:val="bullet"/>
+      <w:lvlText w:val=""/>
+      <w:lvlJc w:val="left"/>
+      <w:pPr>
+        <w:ind w:left="3240" w:hanging="360"/>
+      </w:pPr>
+      <w:rPr>
+        <w:rFonts w:ascii="Symbol" w:hAnsi="Symbol" w:hint="default"/>
+      </w:rPr>
+    </w:lvl>
+    <w:lvl w:ilvl="4" w:tplc="0C070003" w:tentative="1">
+      <w:start w:val="1"/>
+      <w:numFmt w:val="bullet"/>
+      <w:lvlText w:val="o"/>
+      <w:lvlJc w:val="left"/>
+      <w:pPr>
+        <w:ind w:left="3960" w:hanging="360"/>
+      </w:pPr>
+      <w:rPr>
+        <w:rFonts w:ascii="Courier New" w:hAnsi="Courier New" w:cs="Courier New" w:hint="default"/>
+      </w:rPr>
+    </w:lvl>
+    <w:lvl w:ilvl="5" w:tplc="0C070005" w:tentative="1">
+      <w:start w:val="1"/>
+      <w:numFmt w:val="bullet"/>
+      <w:lvlText w:val=""/>
+      <w:lvlJc w:val="left"/>
+      <w:pPr>
+        <w:ind w:left="4680" w:hanging="360"/>
+      </w:pPr>
+      <w:rPr>
+        <w:rFonts w:ascii="Wingdings" w:hAnsi="Wingdings" w:hint="default"/>
+      </w:rPr>
+    </w:lvl>
+    <w:lvl w:ilvl="6" w:tplc="0C070001" w:tentative="1">
+      <w:start w:val="1"/>
+      <w:numFmt w:val="bullet"/>
+      <w:lvlText w:val=""/>
+      <w:lvlJc w:val="left"/>
+      <w:pPr>
+        <w:ind w:left="5400" w:hanging="360"/>
+      </w:pPr>
+      <w:rPr>
+        <w:rFonts w:ascii="Symbol" w:hAnsi="Symbol" w:hint="default"/>
+      </w:rPr>
+    </w:lvl>
+    <w:lvl w:ilvl="7" w:tplc="0C070003" w:tentative="1">
+      <w:start w:val="1"/>
+      <w:numFmt w:val="bullet"/>
+      <w:lvlText w:val="o"/>
+      <w:lvlJc w:val="left"/>
+      <w:pPr>
+        <w:ind w:left="6120" w:hanging="360"/>
+      </w:pPr>
+      <w:rPr>
+        <w:rFonts w:ascii="Courier New" w:hAnsi="Courier New" w:cs="Courier New" w:hint="default"/>
+      </w:rPr>
+    </w:lvl>
+    <w:lvl w:ilvl="8" w:tplc="0C070005" w:tentative="1">
+      <w:start w:val="1"/>
+      <w:numFmt w:val="bullet"/>
+      <w:lvlText w:val=""/>
+      <w:lvlJc w:val="left"/>
+      <w:pPr>
+        <w:ind w:left="6840" w:hanging="360"/>
+      </w:pPr>
+      <w:rPr>
+        <w:rFonts w:ascii="Wingdings" w:hAnsi="Wingdings" w:hint="default"/>
+      </w:rPr>
+    </w:lvl>
+  </w:abstractNum>
+  <w:abstractNum w:abstractNumId="4" w15:restartNumberingAfterBreak="0">
     <w:nsid w:val="7FBFA444"/>
     <w:multiLevelType w:val="singleLevel"/>
     <w:tmpl w:val="7FBFA444"/>
@@ -6138,10 +6811,19 @@
     </w:lvl>
   </w:abstractNum>
   <w:num w:numId="1" w16cid:durableId="2009484285">
-    <w:abstractNumId w:val="1"/>
+    <w:abstractNumId w:val="4"/>
   </w:num>
   <w:num w:numId="2" w16cid:durableId="1017347042">
     <w:abstractNumId w:val="0"/>
+  </w:num>
+  <w:num w:numId="3" w16cid:durableId="1257858552">
+    <w:abstractNumId w:val="1"/>
+  </w:num>
+  <w:num w:numId="4" w16cid:durableId="1717661033">
+    <w:abstractNumId w:val="3"/>
+  </w:num>
+  <w:num w:numId="5" w16cid:durableId="496965936">
+    <w:abstractNumId w:val="2"/>
   </w:num>
 </w:numbering>
 </file>
@@ -7106,15 +7788,6 @@
 </file>
 
 <file path=customXml/item1.xml><?xml version="1.0" encoding="utf-8"?>
-<?mso-contentType ?>
-<FormTemplates xmlns="http://schemas.microsoft.com/sharepoint/v3/contenttype/forms">
-  <Display>DocumentLibraryForm</Display>
-  <Edit>DocumentLibraryForm</Edit>
-  <New>DocumentLibraryForm</New>
-</FormTemplates>
-</file>
-
-<file path=customXml/item2.xml><?xml version="1.0" encoding="utf-8"?>
 <ct:contentTypeSchema xmlns:ct="http://schemas.microsoft.com/office/2006/metadata/contentType" xmlns:ma="http://schemas.microsoft.com/office/2006/metadata/properties/metaAttributes" ct:_="" ma:_="" ma:contentTypeName="Document" ma:contentTypeID="0x010100F96FFEA2697AA44F9422BCE6ED89663D" ma:contentTypeVersion="0" ma:contentTypeDescription="Create a new document." ma:contentTypeScope="" ma:versionID="025cd894cac13b0fed07ca99a4b50f27">
   <xsd:schema xmlns:xsd="http://www.w3.org/2001/XMLSchema" xmlns:xs="http://www.w3.org/2001/XMLSchema" xmlns:p="http://schemas.microsoft.com/office/2006/metadata/properties" targetNamespace="http://schemas.microsoft.com/office/2006/metadata/properties" ma:root="true" ma:fieldsID="b34f15b030d40ffca33e4aeb8eb001f5">
     <xsd:element name="properties">
@@ -7228,15 +7901,16 @@
 </ct:contentTypeSchema>
 </file>
 
-<file path=customXml/itemProps1.xml><?xml version="1.0" encoding="utf-8"?>
-<ds:datastoreItem xmlns:ds="http://schemas.openxmlformats.org/officeDocument/2006/customXml" ds:itemID="{360CC860-57E5-460E-9107-803CB5B3020B}">
-  <ds:schemaRefs>
-    <ds:schemaRef ds:uri="http://schemas.microsoft.com/sharepoint/v3/contenttype/forms"/>
-  </ds:schemaRefs>
-</ds:datastoreItem>
+<file path=customXml/item2.xml><?xml version="1.0" encoding="utf-8"?>
+<?mso-contentType ?>
+<FormTemplates xmlns="http://schemas.microsoft.com/sharepoint/v3/contenttype/forms">
+  <Display>DocumentLibraryForm</Display>
+  <Edit>DocumentLibraryForm</Edit>
+  <New>DocumentLibraryForm</New>
+</FormTemplates>
 </file>
 
-<file path=customXml/itemProps2.xml><?xml version="1.0" encoding="utf-8"?>
+<file path=customXml/itemProps1.xml><?xml version="1.0" encoding="utf-8"?>
 <ds:datastoreItem xmlns:ds="http://schemas.openxmlformats.org/officeDocument/2006/customXml" ds:itemID="{6A7F75CB-F355-488D-92D4-88D0728A8CB9}">
   <ds:schemaRefs>
     <ds:schemaRef ds:uri="http://schemas.microsoft.com/office/2006/metadata/contentType"/>
@@ -7250,4 +7924,12 @@
     <ds:schemaRef ds:uri="http://schemas.microsoft.com/office/infopath/2007/PartnerControls"/>
   </ds:schemaRefs>
 </ds:datastoreItem>
+</file>
+
+<file path=customXml/itemProps2.xml><?xml version="1.0" encoding="utf-8"?>
+<ds:datastoreItem xmlns:ds="http://schemas.openxmlformats.org/officeDocument/2006/customXml" ds:itemID="{360CC860-57E5-460E-9107-803CB5B3020B}">
+  <ds:schemaRefs>
+    <ds:schemaRef ds:uri="http://schemas.microsoft.com/sharepoint/v3/contenttype/forms"/>
+  </ds:schemaRefs>
+</ds:datastoreItem>
 </file>
</xml_diff>